<commit_message>
remoe tidyverse from tutorial
</commit_message>
<xml_diff>
--- a/docs/tutorial_functions.docx
+++ b/docs/tutorial_functions.docx
@@ -1640,7 +1640,6 @@
         </w:tc>
       </w:tr>
     </w:tbl>
-    <w:p/>
     <w:p>
       <w:pPr>
         <w:pStyle w:val="Heading1"/>
@@ -1790,7 +1789,15 @@
                 <w:sz w:val="20"/>
                 <w:szCs w:val="20"/>
               </w:rPr>
-              <w:t>library(</w:t>
+              <w:t>i</w:t>
+            </w:r>
+            <w:r>
+              <w:rPr>
+                <w:rFonts w:ascii="Consolas" w:hAnsi="Consolas"/>
+                <w:sz w:val="20"/>
+                <w:szCs w:val="20"/>
+              </w:rPr>
+              <w:t>nstall(</w:t>
             </w:r>
             <w:proofErr w:type="gramEnd"/>
             <w:r>
@@ -1820,35 +1827,7 @@
                 <w:rStyle w:val="HTMLCode"/>
                 <w:rFonts w:asciiTheme="minorHAnsi" w:eastAsiaTheme="majorEastAsia" w:hAnsiTheme="minorHAnsi"/>
               </w:rPr>
-              <w:t>Load</w:t>
-            </w:r>
-            <w:r>
-              <w:rPr>
-                <w:rStyle w:val="HTMLCode"/>
-                <w:rFonts w:asciiTheme="minorHAnsi" w:eastAsiaTheme="majorEastAsia" w:hAnsiTheme="minorHAnsi"/>
-              </w:rPr>
-              <w:t>s</w:t>
-            </w:r>
-            <w:r>
-              <w:rPr>
-                <w:rStyle w:val="HTMLCode"/>
-                <w:rFonts w:asciiTheme="minorHAnsi" w:eastAsiaTheme="majorEastAsia" w:hAnsiTheme="minorHAnsi"/>
-              </w:rPr>
-              <w:t xml:space="preserve"> a</w:t>
-            </w:r>
-            <w:r>
-              <w:rPr>
-                <w:rStyle w:val="HTMLCode"/>
-                <w:rFonts w:asciiTheme="minorHAnsi" w:eastAsiaTheme="majorEastAsia" w:hAnsiTheme="minorHAnsi"/>
-              </w:rPr>
-              <w:t>n installed</w:t>
-            </w:r>
-            <w:r>
-              <w:rPr>
-                <w:rStyle w:val="HTMLCode"/>
-                <w:rFonts w:asciiTheme="minorHAnsi" w:eastAsiaTheme="majorEastAsia" w:hAnsiTheme="minorHAnsi"/>
-              </w:rPr>
-              <w:t xml:space="preserve"> package</w:t>
+              <w:t>Installs a package from CRAN</w:t>
             </w:r>
           </w:p>
         </w:tc>
@@ -1900,15 +1879,7 @@
                 <w:sz w:val="20"/>
                 <w:szCs w:val="20"/>
               </w:rPr>
-              <w:t>i</w:t>
-            </w:r>
-            <w:r>
-              <w:rPr>
-                <w:rFonts w:ascii="Consolas" w:hAnsi="Consolas"/>
-                <w:sz w:val="20"/>
-                <w:szCs w:val="20"/>
-              </w:rPr>
-              <w:t>nstall(</w:t>
+              <w:t>library(</w:t>
             </w:r>
             <w:proofErr w:type="gramEnd"/>
             <w:r>
@@ -1938,21 +1909,7 @@
                 <w:rStyle w:val="HTMLCode"/>
                 <w:rFonts w:asciiTheme="minorHAnsi" w:eastAsiaTheme="majorEastAsia" w:hAnsiTheme="minorHAnsi"/>
               </w:rPr>
-              <w:t>Install</w:t>
-            </w:r>
-            <w:r>
-              <w:rPr>
-                <w:rStyle w:val="HTMLCode"/>
-                <w:rFonts w:asciiTheme="minorHAnsi" w:eastAsiaTheme="majorEastAsia" w:hAnsiTheme="minorHAnsi"/>
-              </w:rPr>
-              <w:t>s</w:t>
-            </w:r>
-            <w:r>
-              <w:rPr>
-                <w:rStyle w:val="HTMLCode"/>
-                <w:rFonts w:asciiTheme="minorHAnsi" w:eastAsiaTheme="majorEastAsia" w:hAnsiTheme="minorHAnsi"/>
-              </w:rPr>
-              <w:t xml:space="preserve"> a package from CRAN</w:t>
+              <w:t>Loads an installed package</w:t>
             </w:r>
           </w:p>
         </w:tc>
@@ -2034,21 +1991,7 @@
                 <w:rStyle w:val="HTMLCode"/>
                 <w:rFonts w:asciiTheme="minorHAnsi" w:eastAsiaTheme="majorEastAsia" w:hAnsiTheme="minorHAnsi"/>
               </w:rPr>
-              <w:t>Show</w:t>
-            </w:r>
-            <w:r>
-              <w:rPr>
-                <w:rStyle w:val="HTMLCode"/>
-                <w:rFonts w:asciiTheme="minorHAnsi" w:eastAsiaTheme="majorEastAsia" w:hAnsiTheme="minorHAnsi"/>
-              </w:rPr>
-              <w:t>s</w:t>
-            </w:r>
-            <w:r>
-              <w:rPr>
-                <w:rStyle w:val="HTMLCode"/>
-                <w:rFonts w:asciiTheme="minorHAnsi" w:eastAsiaTheme="majorEastAsia" w:hAnsiTheme="minorHAnsi"/>
-              </w:rPr>
-              <w:t xml:space="preserve"> the first few rows of a </w:t>
+              <w:t xml:space="preserve">Shows the first few rows of a </w:t>
             </w:r>
             <w:proofErr w:type="spellStart"/>
             <w:r>
@@ -2139,35 +2082,7 @@
                 <w:rStyle w:val="HTMLCode"/>
                 <w:rFonts w:asciiTheme="minorHAnsi" w:eastAsiaTheme="majorEastAsia" w:hAnsiTheme="minorHAnsi"/>
               </w:rPr>
-              <w:t>Display</w:t>
-            </w:r>
-            <w:r>
-              <w:rPr>
-                <w:rStyle w:val="HTMLCode"/>
-                <w:rFonts w:asciiTheme="minorHAnsi" w:eastAsiaTheme="majorEastAsia" w:hAnsiTheme="minorHAnsi"/>
-              </w:rPr>
-              <w:t>s</w:t>
-            </w:r>
-            <w:r>
-              <w:rPr>
-                <w:rStyle w:val="HTMLCode"/>
-                <w:rFonts w:asciiTheme="minorHAnsi" w:eastAsiaTheme="majorEastAsia" w:hAnsiTheme="minorHAnsi"/>
-              </w:rPr>
-              <w:t xml:space="preserve"> </w:t>
-            </w:r>
-            <w:r>
-              <w:rPr>
-                <w:rStyle w:val="HTMLCode"/>
-                <w:rFonts w:asciiTheme="minorHAnsi" w:eastAsiaTheme="majorEastAsia" w:hAnsiTheme="minorHAnsi"/>
-              </w:rPr>
-              <w:t xml:space="preserve">the </w:t>
-            </w:r>
-            <w:r>
-              <w:rPr>
-                <w:rStyle w:val="HTMLCode"/>
-                <w:rFonts w:asciiTheme="minorHAnsi" w:eastAsiaTheme="majorEastAsia" w:hAnsiTheme="minorHAnsi"/>
-              </w:rPr>
-              <w:t xml:space="preserve">full </w:t>
+              <w:t xml:space="preserve">Displays the full </w:t>
             </w:r>
             <w:proofErr w:type="spellStart"/>
             <w:r>
@@ -2265,21 +2180,14 @@
                 <w:rStyle w:val="HTMLCode"/>
                 <w:rFonts w:asciiTheme="minorHAnsi" w:eastAsiaTheme="majorEastAsia" w:hAnsiTheme="minorHAnsi"/>
               </w:rPr>
-              <w:t>Concatenate</w:t>
-            </w:r>
-            <w:r>
-              <w:rPr>
-                <w:rStyle w:val="HTMLCode"/>
-                <w:rFonts w:asciiTheme="minorHAnsi" w:eastAsiaTheme="majorEastAsia" w:hAnsiTheme="minorHAnsi"/>
-              </w:rPr>
-              <w:t>s</w:t>
-            </w:r>
-            <w:r>
-              <w:rPr>
-                <w:rStyle w:val="HTMLCode"/>
-                <w:rFonts w:asciiTheme="minorHAnsi" w:eastAsiaTheme="majorEastAsia" w:hAnsiTheme="minorHAnsi"/>
-              </w:rPr>
-              <w:t xml:space="preserve"> objects</w:t>
+              <w:t xml:space="preserve">Concatenates </w:t>
+            </w:r>
+            <w:r>
+              <w:rPr>
+                <w:rStyle w:val="HTMLCode"/>
+                <w:rFonts w:asciiTheme="minorHAnsi" w:eastAsiaTheme="majorEastAsia" w:hAnsiTheme="minorHAnsi"/>
+              </w:rPr>
+              <w:t>values</w:t>
             </w:r>
           </w:p>
         </w:tc>
@@ -2324,25 +2232,95 @@
                 <w:szCs w:val="20"/>
               </w:rPr>
             </w:pPr>
+            <w:r>
+              <w:rPr>
+                <w:rFonts w:ascii="Consolas" w:hAnsi="Consolas"/>
+                <w:i/>
+                <w:iCs/>
+                <w:sz w:val="20"/>
+                <w:szCs w:val="20"/>
+              </w:rPr>
+              <w:t>o</w:t>
+            </w:r>
+            <w:r>
+              <w:rPr>
+                <w:rFonts w:ascii="Consolas" w:hAnsi="Consolas"/>
+                <w:i/>
+                <w:iCs/>
+                <w:sz w:val="20"/>
+                <w:szCs w:val="20"/>
+              </w:rPr>
+              <w:t>bjec</w:t>
+            </w:r>
+            <w:r>
+              <w:rPr>
+                <w:rFonts w:ascii="Consolas" w:hAnsi="Consolas"/>
+                <w:i/>
+                <w:iCs/>
+                <w:sz w:val="20"/>
+                <w:szCs w:val="20"/>
+              </w:rPr>
+              <w:t>t</w:t>
+            </w:r>
+            <w:r>
+              <w:rPr>
+                <w:rFonts w:ascii="Consolas" w:hAnsi="Consolas"/>
+                <w:sz w:val="20"/>
+                <w:szCs w:val="20"/>
+              </w:rPr>
+              <w:t>[</w:t>
+            </w:r>
             <w:proofErr w:type="spellStart"/>
             <w:proofErr w:type="gramStart"/>
             <w:r>
               <w:rPr>
                 <w:rFonts w:ascii="Consolas" w:hAnsi="Consolas"/>
-                <w:sz w:val="20"/>
-                <w:szCs w:val="20"/>
-              </w:rPr>
-              <w:t>rbind</w:t>
+                <w:i/>
+                <w:iCs/>
+                <w:sz w:val="20"/>
+                <w:szCs w:val="20"/>
+              </w:rPr>
+              <w:t>ro</w:t>
+            </w:r>
+            <w:r>
+              <w:rPr>
+                <w:rFonts w:ascii="Consolas" w:hAnsi="Consolas"/>
+                <w:i/>
+                <w:iCs/>
+                <w:sz w:val="20"/>
+                <w:szCs w:val="20"/>
+              </w:rPr>
+              <w:t>ws</w:t>
+            </w:r>
+            <w:r>
+              <w:rPr>
+                <w:rFonts w:ascii="Consolas" w:hAnsi="Consolas"/>
+                <w:sz w:val="20"/>
+                <w:szCs w:val="20"/>
+              </w:rPr>
+              <w:t>,</w:t>
+            </w:r>
+            <w:r>
+              <w:rPr>
+                <w:rFonts w:ascii="Consolas" w:hAnsi="Consolas"/>
+                <w:i/>
+                <w:iCs/>
+                <w:sz w:val="20"/>
+                <w:szCs w:val="20"/>
+              </w:rPr>
+              <w:t>column</w:t>
+            </w:r>
+            <w:r>
+              <w:rPr>
+                <w:rFonts w:ascii="Consolas" w:hAnsi="Consolas"/>
+                <w:i/>
+                <w:iCs/>
+                <w:sz w:val="20"/>
+                <w:szCs w:val="20"/>
+              </w:rPr>
+              <w:t>s</w:t>
             </w:r>
             <w:proofErr w:type="spellEnd"/>
-            <w:r>
-              <w:rPr>
-                <w:rFonts w:ascii="Consolas" w:hAnsi="Consolas"/>
-                <w:sz w:val="20"/>
-                <w:szCs w:val="20"/>
-              </w:rPr>
-              <w:t>(</w:t>
-            </w:r>
             <w:proofErr w:type="gramEnd"/>
             <w:r>
               <w:rPr>
@@ -2350,7 +2328,7 @@
                 <w:sz w:val="20"/>
                 <w:szCs w:val="20"/>
               </w:rPr>
-              <w:t>)</w:t>
+              <w:t>]</w:t>
             </w:r>
           </w:p>
         </w:tc>
@@ -2371,31 +2349,15 @@
                 <w:rStyle w:val="HTMLCode"/>
                 <w:rFonts w:asciiTheme="minorHAnsi" w:eastAsiaTheme="majorEastAsia" w:hAnsiTheme="minorHAnsi"/>
               </w:rPr>
-              <w:t>Combine</w:t>
-            </w:r>
-            <w:r>
-              <w:rPr>
-                <w:rStyle w:val="HTMLCode"/>
-                <w:rFonts w:asciiTheme="minorHAnsi" w:eastAsiaTheme="majorEastAsia" w:hAnsiTheme="minorHAnsi"/>
-              </w:rPr>
-              <w:t>s</w:t>
-            </w:r>
-            <w:r>
-              <w:rPr>
-                <w:rStyle w:val="HTMLCode"/>
-                <w:rFonts w:asciiTheme="minorHAnsi" w:eastAsiaTheme="majorEastAsia" w:hAnsiTheme="minorHAnsi"/>
-              </w:rPr>
-              <w:t xml:space="preserve"> </w:t>
-            </w:r>
-            <w:proofErr w:type="spellStart"/>
-            <w:r>
-              <w:rPr>
-                <w:rStyle w:val="HTMLCode"/>
-                <w:rFonts w:asciiTheme="minorHAnsi" w:eastAsiaTheme="majorEastAsia" w:hAnsiTheme="minorHAnsi"/>
-              </w:rPr>
-              <w:t>dataframes</w:t>
-            </w:r>
-            <w:proofErr w:type="spellEnd"/>
+              <w:t>Subsets rows and columns</w:t>
+            </w:r>
+            <w:r>
+              <w:rPr>
+                <w:rStyle w:val="HTMLCode"/>
+                <w:rFonts w:asciiTheme="minorHAnsi" w:eastAsiaTheme="majorEastAsia" w:hAnsiTheme="minorHAnsi"/>
+              </w:rPr>
+              <w:t>; can be names or numbers</w:t>
+            </w:r>
           </w:p>
         </w:tc>
       </w:tr>
@@ -2416,58 +2378,40 @@
                 <w:szCs w:val="20"/>
               </w:rPr>
             </w:pPr>
+            <w:r>
+              <w:rPr>
+                <w:rFonts w:ascii="Consolas" w:hAnsi="Consolas"/>
+                <w:sz w:val="20"/>
+                <w:szCs w:val="20"/>
+              </w:rPr>
+              <w:t>Base R</w:t>
+            </w:r>
+          </w:p>
+        </w:tc>
+        <w:tc>
+          <w:tcPr>
+            <w:tcW w:w="3969" w:type="dxa"/>
+            <w:vAlign w:val="center"/>
+          </w:tcPr>
+          <w:p>
+            <w:pPr>
+              <w:rPr>
+                <w:rFonts w:ascii="Consolas" w:hAnsi="Consolas"/>
+                <w:sz w:val="20"/>
+                <w:szCs w:val="20"/>
+              </w:rPr>
+            </w:pPr>
             <w:proofErr w:type="spellStart"/>
-            <w:r>
-              <w:rPr>
-                <w:rFonts w:ascii="Consolas" w:hAnsi="Consolas"/>
-                <w:sz w:val="20"/>
-                <w:szCs w:val="20"/>
-              </w:rPr>
-              <w:t>devtools</w:t>
+            <w:proofErr w:type="gramStart"/>
+            <w:r>
+              <w:rPr>
+                <w:rFonts w:ascii="Consolas" w:hAnsi="Consolas"/>
+                <w:sz w:val="20"/>
+                <w:szCs w:val="20"/>
+              </w:rPr>
+              <w:t>grepl</w:t>
             </w:r>
             <w:proofErr w:type="spellEnd"/>
-          </w:p>
-        </w:tc>
-        <w:tc>
-          <w:tcPr>
-            <w:tcW w:w="3969" w:type="dxa"/>
-            <w:vAlign w:val="center"/>
-          </w:tcPr>
-          <w:p>
-            <w:pPr>
-              <w:rPr>
-                <w:rFonts w:ascii="Consolas" w:hAnsi="Consolas"/>
-                <w:sz w:val="20"/>
-                <w:szCs w:val="20"/>
-              </w:rPr>
-            </w:pPr>
-            <w:proofErr w:type="spellStart"/>
-            <w:r>
-              <w:rPr>
-                <w:rFonts w:ascii="Consolas" w:hAnsi="Consolas"/>
-                <w:sz w:val="20"/>
-                <w:szCs w:val="20"/>
-              </w:rPr>
-              <w:t>i</w:t>
-            </w:r>
-            <w:r>
-              <w:rPr>
-                <w:rFonts w:ascii="Consolas" w:hAnsi="Consolas"/>
-                <w:sz w:val="20"/>
-                <w:szCs w:val="20"/>
-              </w:rPr>
-              <w:t>nstall_</w:t>
-            </w:r>
-            <w:proofErr w:type="gramStart"/>
-            <w:r>
-              <w:rPr>
-                <w:rFonts w:ascii="Consolas" w:hAnsi="Consolas"/>
-                <w:sz w:val="20"/>
-                <w:szCs w:val="20"/>
-              </w:rPr>
-              <w:t>github</w:t>
-            </w:r>
-            <w:proofErr w:type="spellEnd"/>
             <w:r>
               <w:rPr>
                 <w:rFonts w:ascii="Consolas" w:hAnsi="Consolas"/>
@@ -2483,7 +2427,7 @@
                 <w:sz w:val="20"/>
                 <w:szCs w:val="20"/>
               </w:rPr>
-              <w:t>)</w:t>
+              <w:t>pattern, object)</w:t>
             </w:r>
           </w:p>
         </w:tc>
@@ -2504,31 +2448,8 @@
                 <w:rStyle w:val="HTMLCode"/>
                 <w:rFonts w:asciiTheme="minorHAnsi" w:eastAsiaTheme="majorEastAsia" w:hAnsiTheme="minorHAnsi"/>
               </w:rPr>
-              <w:t>Install</w:t>
-            </w:r>
-            <w:r>
-              <w:rPr>
-                <w:rStyle w:val="HTMLCode"/>
-                <w:rFonts w:asciiTheme="minorHAnsi" w:eastAsiaTheme="majorEastAsia" w:hAnsiTheme="minorHAnsi"/>
-              </w:rPr>
-              <w:t>s</w:t>
-            </w:r>
-            <w:r>
-              <w:rPr>
-                <w:rStyle w:val="HTMLCode"/>
-                <w:rFonts w:asciiTheme="minorHAnsi" w:eastAsiaTheme="majorEastAsia" w:hAnsiTheme="minorHAnsi"/>
-              </w:rPr>
-              <w:t xml:space="preserve"> a package from </w:t>
-            </w:r>
-            <w:proofErr w:type="spellStart"/>
-            <w:r>
-              <w:rPr>
-                <w:rStyle w:val="HTMLCode"/>
-                <w:rFonts w:asciiTheme="minorHAnsi" w:eastAsiaTheme="majorEastAsia" w:hAnsiTheme="minorHAnsi"/>
-              </w:rPr>
-              <w:t>Github</w:t>
-            </w:r>
-            <w:proofErr w:type="spellEnd"/>
+              <w:t xml:space="preserve">returns indices of elements that match pattern </w:t>
+            </w:r>
           </w:p>
         </w:tc>
       </w:tr>
@@ -2555,7 +2476,7 @@
                 <w:sz w:val="20"/>
                 <w:szCs w:val="20"/>
               </w:rPr>
-              <w:t>sf</w:t>
+              <w:t>Base R</w:t>
             </w:r>
           </w:p>
         </w:tc>
@@ -2573,14 +2494,6 @@
               </w:rPr>
             </w:pPr>
             <w:proofErr w:type="spellStart"/>
-            <w:r>
-              <w:rPr>
-                <w:rFonts w:ascii="Consolas" w:hAnsi="Consolas"/>
-                <w:sz w:val="20"/>
-                <w:szCs w:val="20"/>
-              </w:rPr>
-              <w:t>st_as_</w:t>
-            </w:r>
             <w:proofErr w:type="gramStart"/>
             <w:r>
               <w:rPr>
@@ -2588,7 +2501,7 @@
                 <w:sz w:val="20"/>
                 <w:szCs w:val="20"/>
               </w:rPr>
-              <w:t>sf</w:t>
+              <w:t>rbind</w:t>
             </w:r>
             <w:proofErr w:type="spellEnd"/>
             <w:r>
@@ -2627,35 +2540,28 @@
                 <w:rStyle w:val="HTMLCode"/>
                 <w:rFonts w:asciiTheme="minorHAnsi" w:eastAsiaTheme="majorEastAsia" w:hAnsiTheme="minorHAnsi"/>
               </w:rPr>
-              <w:t>Convert</w:t>
-            </w:r>
-            <w:r>
-              <w:rPr>
-                <w:rStyle w:val="HTMLCode"/>
-                <w:rFonts w:asciiTheme="minorHAnsi" w:eastAsiaTheme="majorEastAsia" w:hAnsiTheme="minorHAnsi"/>
-              </w:rPr>
-              <w:t>s</w:t>
-            </w:r>
-            <w:r>
-              <w:rPr>
-                <w:rStyle w:val="HTMLCode"/>
-                <w:rFonts w:asciiTheme="minorHAnsi" w:eastAsiaTheme="majorEastAsia" w:hAnsiTheme="minorHAnsi"/>
-              </w:rPr>
-              <w:t xml:space="preserve"> to a ‘sp</w:t>
-            </w:r>
-            <w:r>
-              <w:rPr>
-                <w:rStyle w:val="HTMLCode"/>
-                <w:rFonts w:asciiTheme="minorHAnsi" w:eastAsiaTheme="majorEastAsia" w:hAnsiTheme="minorHAnsi"/>
-              </w:rPr>
-              <w:t>a</w:t>
-            </w:r>
-            <w:r>
-              <w:rPr>
-                <w:rStyle w:val="HTMLCode"/>
-                <w:rFonts w:asciiTheme="minorHAnsi" w:eastAsiaTheme="majorEastAsia" w:hAnsiTheme="minorHAnsi"/>
-              </w:rPr>
-              <w:t>tial feature’</w:t>
+              <w:t>Combines data</w:t>
+            </w:r>
+            <w:r>
+              <w:rPr>
+                <w:rStyle w:val="HTMLCode"/>
+                <w:rFonts w:asciiTheme="minorHAnsi" w:eastAsiaTheme="majorEastAsia" w:hAnsiTheme="minorHAnsi"/>
+              </w:rPr>
+              <w:t xml:space="preserve"> </w:t>
+            </w:r>
+            <w:r>
+              <w:rPr>
+                <w:rStyle w:val="HTMLCode"/>
+                <w:rFonts w:asciiTheme="minorHAnsi" w:eastAsiaTheme="majorEastAsia" w:hAnsiTheme="minorHAnsi"/>
+              </w:rPr>
+              <w:t>frames</w:t>
+            </w:r>
+            <w:r>
+              <w:rPr>
+                <w:rStyle w:val="HTMLCode"/>
+                <w:rFonts w:asciiTheme="minorHAnsi" w:eastAsiaTheme="majorEastAsia" w:hAnsiTheme="minorHAnsi"/>
+              </w:rPr>
+              <w:t xml:space="preserve"> by rows</w:t>
             </w:r>
           </w:p>
         </w:tc>
@@ -2677,50 +2583,40 @@
                 <w:szCs w:val="20"/>
               </w:rPr>
             </w:pPr>
+            <w:r>
+              <w:rPr>
+                <w:rFonts w:ascii="Consolas" w:hAnsi="Consolas"/>
+                <w:sz w:val="20"/>
+                <w:szCs w:val="20"/>
+              </w:rPr>
+              <w:t>Base R</w:t>
+            </w:r>
+          </w:p>
+        </w:tc>
+        <w:tc>
+          <w:tcPr>
+            <w:tcW w:w="3969" w:type="dxa"/>
+            <w:vAlign w:val="center"/>
+          </w:tcPr>
+          <w:p>
+            <w:pPr>
+              <w:rPr>
+                <w:rFonts w:ascii="Consolas" w:hAnsi="Consolas"/>
+                <w:sz w:val="20"/>
+                <w:szCs w:val="20"/>
+              </w:rPr>
+            </w:pPr>
             <w:proofErr w:type="spellStart"/>
-            <w:r>
-              <w:rPr>
-                <w:rFonts w:ascii="Consolas" w:hAnsi="Consolas"/>
-                <w:sz w:val="20"/>
-                <w:szCs w:val="20"/>
-              </w:rPr>
-              <w:t>tmap</w:t>
+            <w:proofErr w:type="gramStart"/>
+            <w:r>
+              <w:rPr>
+                <w:rFonts w:ascii="Consolas" w:hAnsi="Consolas"/>
+                <w:sz w:val="20"/>
+                <w:szCs w:val="20"/>
+              </w:rPr>
+              <w:t>cbind</w:t>
             </w:r>
             <w:proofErr w:type="spellEnd"/>
-          </w:p>
-        </w:tc>
-        <w:tc>
-          <w:tcPr>
-            <w:tcW w:w="3969" w:type="dxa"/>
-            <w:vAlign w:val="center"/>
-          </w:tcPr>
-          <w:p>
-            <w:pPr>
-              <w:rPr>
-                <w:rFonts w:ascii="Consolas" w:hAnsi="Consolas"/>
-                <w:sz w:val="20"/>
-                <w:szCs w:val="20"/>
-              </w:rPr>
-            </w:pPr>
-            <w:proofErr w:type="spellStart"/>
-            <w:r>
-              <w:rPr>
-                <w:rFonts w:ascii="Consolas" w:hAnsi="Consolas"/>
-                <w:sz w:val="20"/>
-                <w:szCs w:val="20"/>
-              </w:rPr>
-              <w:t>tmap_</w:t>
-            </w:r>
-            <w:proofErr w:type="gramStart"/>
-            <w:r>
-              <w:rPr>
-                <w:rFonts w:ascii="Consolas" w:hAnsi="Consolas"/>
-                <w:sz w:val="20"/>
-                <w:szCs w:val="20"/>
-              </w:rPr>
-              <w:t>mode</w:t>
-            </w:r>
-            <w:proofErr w:type="spellEnd"/>
             <w:r>
               <w:rPr>
                 <w:rFonts w:ascii="Consolas" w:hAnsi="Consolas"/>
@@ -2757,21 +2653,7 @@
                 <w:rStyle w:val="HTMLCode"/>
                 <w:rFonts w:asciiTheme="minorHAnsi" w:eastAsiaTheme="majorEastAsia" w:hAnsiTheme="minorHAnsi"/>
               </w:rPr>
-              <w:t>Switch</w:t>
-            </w:r>
-            <w:r>
-              <w:rPr>
-                <w:rStyle w:val="HTMLCode"/>
-                <w:rFonts w:asciiTheme="minorHAnsi" w:eastAsiaTheme="majorEastAsia" w:hAnsiTheme="minorHAnsi"/>
-              </w:rPr>
-              <w:t>es</w:t>
-            </w:r>
-            <w:r>
-              <w:rPr>
-                <w:rStyle w:val="HTMLCode"/>
-                <w:rFonts w:asciiTheme="minorHAnsi" w:eastAsiaTheme="majorEastAsia" w:hAnsiTheme="minorHAnsi"/>
-              </w:rPr>
-              <w:t xml:space="preserve"> between static and interactive map display</w:t>
+              <w:t>Combines data frames by columns</w:t>
             </w:r>
           </w:p>
         </w:tc>
@@ -2793,17 +2675,14 @@
                 <w:szCs w:val="20"/>
               </w:rPr>
             </w:pPr>
-            <w:proofErr w:type="spellStart"/>
-            <w:r>
-              <w:rPr>
-                <w:rFonts w:ascii="Consolas" w:hAnsi="Consolas"/>
-                <w:sz w:val="20"/>
-                <w:szCs w:val="20"/>
-              </w:rPr>
-              <w:lastRenderedPageBreak/>
-              <w:t>tmap</w:t>
-            </w:r>
-            <w:proofErr w:type="spellEnd"/>
+            <w:r>
+              <w:rPr>
+                <w:rFonts w:ascii="Consolas" w:hAnsi="Consolas"/>
+                <w:sz w:val="20"/>
+                <w:szCs w:val="20"/>
+              </w:rPr>
+              <w:t>Base R</w:t>
+            </w:r>
           </w:p>
         </w:tc>
         <w:tc>
@@ -2819,15 +2698,6 @@
                 <w:szCs w:val="20"/>
               </w:rPr>
             </w:pPr>
-            <w:proofErr w:type="spellStart"/>
-            <w:r>
-              <w:rPr>
-                <w:rFonts w:ascii="Consolas" w:hAnsi="Consolas"/>
-                <w:sz w:val="20"/>
-                <w:szCs w:val="20"/>
-              </w:rPr>
-              <w:t>tm_</w:t>
-            </w:r>
             <w:proofErr w:type="gramStart"/>
             <w:r>
               <w:rPr>
@@ -2835,16 +2705,7 @@
                 <w:sz w:val="20"/>
                 <w:szCs w:val="20"/>
               </w:rPr>
-              <w:t>shape</w:t>
-            </w:r>
-            <w:proofErr w:type="spellEnd"/>
-            <w:r>
-              <w:rPr>
-                <w:rFonts w:ascii="Consolas" w:hAnsi="Consolas"/>
-                <w:sz w:val="20"/>
-                <w:szCs w:val="20"/>
-              </w:rPr>
-              <w:t>(</w:t>
+              <w:t>merge(</w:t>
             </w:r>
             <w:proofErr w:type="gramEnd"/>
             <w:r>
@@ -2874,21 +2735,7 @@
                 <w:rStyle w:val="HTMLCode"/>
                 <w:rFonts w:asciiTheme="minorHAnsi" w:eastAsiaTheme="majorEastAsia" w:hAnsiTheme="minorHAnsi"/>
               </w:rPr>
-              <w:t>Display</w:t>
-            </w:r>
-            <w:r>
-              <w:rPr>
-                <w:rStyle w:val="HTMLCode"/>
-                <w:rFonts w:asciiTheme="minorHAnsi" w:eastAsiaTheme="majorEastAsia" w:hAnsiTheme="minorHAnsi"/>
-              </w:rPr>
-              <w:t>s</w:t>
-            </w:r>
-            <w:r>
-              <w:rPr>
-                <w:rStyle w:val="HTMLCode"/>
-                <w:rFonts w:asciiTheme="minorHAnsi" w:eastAsiaTheme="majorEastAsia" w:hAnsiTheme="minorHAnsi"/>
-              </w:rPr>
-              <w:t xml:space="preserve"> map</w:t>
+              <w:t>Join two data frames with matching keys</w:t>
             </w:r>
           </w:p>
         </w:tc>
@@ -2917,7 +2764,8 @@
                 <w:sz w:val="20"/>
                 <w:szCs w:val="20"/>
               </w:rPr>
-              <w:t>tmap</w:t>
+              <w:lastRenderedPageBreak/>
+              <w:t>devtools</w:t>
             </w:r>
             <w:proofErr w:type="spellEnd"/>
           </w:p>
@@ -2942,7 +2790,15 @@
                 <w:sz w:val="20"/>
                 <w:szCs w:val="20"/>
               </w:rPr>
-              <w:t>tm_</w:t>
+              <w:t>i</w:t>
+            </w:r>
+            <w:r>
+              <w:rPr>
+                <w:rFonts w:ascii="Consolas" w:hAnsi="Consolas"/>
+                <w:sz w:val="20"/>
+                <w:szCs w:val="20"/>
+              </w:rPr>
+              <w:t>nstall_</w:t>
             </w:r>
             <w:proofErr w:type="gramStart"/>
             <w:r>
@@ -2951,7 +2807,7 @@
                 <w:sz w:val="20"/>
                 <w:szCs w:val="20"/>
               </w:rPr>
-              <w:t>basemap</w:t>
+              <w:t>github</w:t>
             </w:r>
             <w:proofErr w:type="spellEnd"/>
             <w:r>
@@ -2990,21 +2846,7 @@
                 <w:rStyle w:val="HTMLCode"/>
                 <w:rFonts w:asciiTheme="minorHAnsi" w:eastAsiaTheme="majorEastAsia" w:hAnsiTheme="minorHAnsi"/>
               </w:rPr>
-              <w:t>Add</w:t>
-            </w:r>
-            <w:r>
-              <w:rPr>
-                <w:rStyle w:val="HTMLCode"/>
-                <w:rFonts w:asciiTheme="minorHAnsi" w:eastAsiaTheme="majorEastAsia" w:hAnsiTheme="minorHAnsi"/>
-              </w:rPr>
-              <w:t>s</w:t>
-            </w:r>
-            <w:r>
-              <w:rPr>
-                <w:rStyle w:val="HTMLCode"/>
-                <w:rFonts w:asciiTheme="minorHAnsi" w:eastAsiaTheme="majorEastAsia" w:hAnsiTheme="minorHAnsi"/>
-              </w:rPr>
-              <w:t xml:space="preserve"> </w:t>
+              <w:t xml:space="preserve">Installs a package from </w:t>
             </w:r>
             <w:proofErr w:type="spellStart"/>
             <w:r>
@@ -3012,16 +2854,9 @@
                 <w:rStyle w:val="HTMLCode"/>
                 <w:rFonts w:asciiTheme="minorHAnsi" w:eastAsiaTheme="majorEastAsia" w:hAnsiTheme="minorHAnsi"/>
               </w:rPr>
-              <w:t>dackground</w:t>
+              <w:t>Github</w:t>
             </w:r>
             <w:proofErr w:type="spellEnd"/>
-            <w:r>
-              <w:rPr>
-                <w:rStyle w:val="HTMLCode"/>
-                <w:rFonts w:asciiTheme="minorHAnsi" w:eastAsiaTheme="majorEastAsia" w:hAnsiTheme="minorHAnsi"/>
-              </w:rPr>
-              <w:t xml:space="preserve"> map</w:t>
-            </w:r>
           </w:p>
         </w:tc>
       </w:tr>
@@ -3042,6 +2877,29 @@
                 <w:szCs w:val="20"/>
               </w:rPr>
             </w:pPr>
+            <w:r>
+              <w:rPr>
+                <w:rFonts w:ascii="Consolas" w:hAnsi="Consolas"/>
+                <w:sz w:val="20"/>
+                <w:szCs w:val="20"/>
+              </w:rPr>
+              <w:t>sf</w:t>
+            </w:r>
+          </w:p>
+        </w:tc>
+        <w:tc>
+          <w:tcPr>
+            <w:tcW w:w="3969" w:type="dxa"/>
+            <w:vAlign w:val="center"/>
+          </w:tcPr>
+          <w:p>
+            <w:pPr>
+              <w:rPr>
+                <w:rFonts w:ascii="Consolas" w:hAnsi="Consolas"/>
+                <w:sz w:val="20"/>
+                <w:szCs w:val="20"/>
+              </w:rPr>
+            </w:pPr>
             <w:proofErr w:type="spellStart"/>
             <w:r>
               <w:rPr>
@@ -3049,51 +2907,18 @@
                 <w:sz w:val="20"/>
                 <w:szCs w:val="20"/>
               </w:rPr>
-              <w:t>tmap</w:t>
+              <w:t>st_as_</w:t>
+            </w:r>
+            <w:proofErr w:type="gramStart"/>
+            <w:r>
+              <w:rPr>
+                <w:rFonts w:ascii="Consolas" w:hAnsi="Consolas"/>
+                <w:sz w:val="20"/>
+                <w:szCs w:val="20"/>
+              </w:rPr>
+              <w:t>sf</w:t>
             </w:r>
             <w:proofErr w:type="spellEnd"/>
-          </w:p>
-        </w:tc>
-        <w:tc>
-          <w:tcPr>
-            <w:tcW w:w="3969" w:type="dxa"/>
-            <w:vAlign w:val="center"/>
-          </w:tcPr>
-          <w:p>
-            <w:pPr>
-              <w:rPr>
-                <w:rFonts w:ascii="Consolas" w:hAnsi="Consolas"/>
-                <w:sz w:val="20"/>
-                <w:szCs w:val="20"/>
-              </w:rPr>
-            </w:pPr>
-            <w:proofErr w:type="spellStart"/>
-            <w:r>
-              <w:rPr>
-                <w:rFonts w:ascii="Consolas" w:hAnsi="Consolas"/>
-                <w:sz w:val="20"/>
-                <w:szCs w:val="20"/>
-              </w:rPr>
-              <w:t>t</w:t>
-            </w:r>
-            <w:r>
-              <w:rPr>
-                <w:rFonts w:ascii="Consolas" w:hAnsi="Consolas"/>
-                <w:sz w:val="20"/>
-                <w:szCs w:val="20"/>
-              </w:rPr>
-              <w:t>m_</w:t>
-            </w:r>
-            <w:proofErr w:type="gramStart"/>
-            <w:r>
-              <w:rPr>
-                <w:rFonts w:ascii="Consolas" w:hAnsi="Consolas"/>
-                <w:sz w:val="20"/>
-                <w:szCs w:val="20"/>
-              </w:rPr>
-              <w:t>dots</w:t>
-            </w:r>
-            <w:proofErr w:type="spellEnd"/>
             <w:r>
               <w:rPr>
                 <w:rFonts w:ascii="Consolas" w:hAnsi="Consolas"/>
@@ -3130,21 +2955,7 @@
                 <w:rStyle w:val="HTMLCode"/>
                 <w:rFonts w:asciiTheme="minorHAnsi" w:eastAsiaTheme="majorEastAsia" w:hAnsiTheme="minorHAnsi"/>
               </w:rPr>
-              <w:t>Add</w:t>
-            </w:r>
-            <w:r>
-              <w:rPr>
-                <w:rStyle w:val="HTMLCode"/>
-                <w:rFonts w:asciiTheme="minorHAnsi" w:eastAsiaTheme="majorEastAsia" w:hAnsiTheme="minorHAnsi"/>
-              </w:rPr>
-              <w:t>s</w:t>
-            </w:r>
-            <w:r>
-              <w:rPr>
-                <w:rStyle w:val="HTMLCode"/>
-                <w:rFonts w:asciiTheme="minorHAnsi" w:eastAsiaTheme="majorEastAsia" w:hAnsiTheme="minorHAnsi"/>
-              </w:rPr>
-              <w:t xml:space="preserve"> dots on map</w:t>
+              <w:t>Converts to a ‘spatial feature’</w:t>
             </w:r>
           </w:p>
         </w:tc>
@@ -3198,7 +3009,7 @@
                 <w:sz w:val="20"/>
                 <w:szCs w:val="20"/>
               </w:rPr>
-              <w:t>tm_</w:t>
+              <w:t>tmap_</w:t>
             </w:r>
             <w:proofErr w:type="gramStart"/>
             <w:r>
@@ -3207,7 +3018,7 @@
                 <w:sz w:val="20"/>
                 <w:szCs w:val="20"/>
               </w:rPr>
-              <w:t>layout</w:t>
+              <w:t>mode</w:t>
             </w:r>
             <w:proofErr w:type="spellEnd"/>
             <w:r>
@@ -3246,21 +3057,7 @@
                 <w:rStyle w:val="HTMLCode"/>
                 <w:rFonts w:asciiTheme="minorHAnsi" w:eastAsiaTheme="majorEastAsia" w:hAnsiTheme="minorHAnsi"/>
               </w:rPr>
-              <w:t>Modif</w:t>
-            </w:r>
-            <w:r>
-              <w:rPr>
-                <w:rStyle w:val="HTMLCode"/>
-                <w:rFonts w:asciiTheme="minorHAnsi" w:eastAsiaTheme="majorEastAsia" w:hAnsiTheme="minorHAnsi"/>
-              </w:rPr>
-              <w:t>ies</w:t>
-            </w:r>
-            <w:r>
-              <w:rPr>
-                <w:rStyle w:val="HTMLCode"/>
-                <w:rFonts w:asciiTheme="minorHAnsi" w:eastAsiaTheme="majorEastAsia" w:hAnsiTheme="minorHAnsi"/>
-              </w:rPr>
-              <w:t xml:space="preserve"> layout, incl. legend</w:t>
+              <w:t>Switches between static and interactive map display</w:t>
             </w:r>
           </w:p>
         </w:tc>
@@ -3289,7 +3086,7 @@
                 <w:sz w:val="20"/>
                 <w:szCs w:val="20"/>
               </w:rPr>
-              <w:t>tidyverse</w:t>
+              <w:t>tmap</w:t>
             </w:r>
             <w:proofErr w:type="spellEnd"/>
           </w:p>
@@ -3307,6 +3104,15 @@
                 <w:szCs w:val="20"/>
               </w:rPr>
             </w:pPr>
+            <w:proofErr w:type="spellStart"/>
+            <w:r>
+              <w:rPr>
+                <w:rFonts w:ascii="Consolas" w:hAnsi="Consolas"/>
+                <w:sz w:val="20"/>
+                <w:szCs w:val="20"/>
+              </w:rPr>
+              <w:t>tm_</w:t>
+            </w:r>
             <w:proofErr w:type="gramStart"/>
             <w:r>
               <w:rPr>
@@ -3314,7 +3120,16 @@
                 <w:sz w:val="20"/>
                 <w:szCs w:val="20"/>
               </w:rPr>
-              <w:t>filter(</w:t>
+              <w:t>shape</w:t>
+            </w:r>
+            <w:proofErr w:type="spellEnd"/>
+            <w:r>
+              <w:rPr>
+                <w:rFonts w:ascii="Consolas" w:hAnsi="Consolas"/>
+                <w:sz w:val="20"/>
+                <w:szCs w:val="20"/>
+              </w:rPr>
+              <w:t>(</w:t>
             </w:r>
             <w:proofErr w:type="gramEnd"/>
             <w:r>
@@ -3344,21 +3159,7 @@
                 <w:rStyle w:val="HTMLCode"/>
                 <w:rFonts w:asciiTheme="minorHAnsi" w:eastAsiaTheme="majorEastAsia" w:hAnsiTheme="minorHAnsi"/>
               </w:rPr>
-              <w:t>Filter</w:t>
-            </w:r>
-            <w:r>
-              <w:rPr>
-                <w:rStyle w:val="HTMLCode"/>
-                <w:rFonts w:asciiTheme="minorHAnsi" w:eastAsiaTheme="majorEastAsia" w:hAnsiTheme="minorHAnsi"/>
-              </w:rPr>
-              <w:t>s</w:t>
-            </w:r>
-            <w:r>
-              <w:rPr>
-                <w:rStyle w:val="HTMLCode"/>
-                <w:rFonts w:asciiTheme="minorHAnsi" w:eastAsiaTheme="majorEastAsia" w:hAnsiTheme="minorHAnsi"/>
-              </w:rPr>
-              <w:t xml:space="preserve"> rows by constraint</w:t>
+              <w:t>Displays map</w:t>
             </w:r>
           </w:p>
         </w:tc>
@@ -3387,7 +3188,7 @@
                 <w:sz w:val="20"/>
                 <w:szCs w:val="20"/>
               </w:rPr>
-              <w:t>tidyverse</w:t>
+              <w:t>tmap</w:t>
             </w:r>
             <w:proofErr w:type="spellEnd"/>
           </w:p>
@@ -3405,6 +3206,15 @@
                 <w:szCs w:val="20"/>
               </w:rPr>
             </w:pPr>
+            <w:proofErr w:type="spellStart"/>
+            <w:r>
+              <w:rPr>
+                <w:rFonts w:ascii="Consolas" w:hAnsi="Consolas"/>
+                <w:sz w:val="20"/>
+                <w:szCs w:val="20"/>
+              </w:rPr>
+              <w:t>tm_</w:t>
+            </w:r>
             <w:proofErr w:type="gramStart"/>
             <w:r>
               <w:rPr>
@@ -3412,7 +3222,16 @@
                 <w:sz w:val="20"/>
                 <w:szCs w:val="20"/>
               </w:rPr>
-              <w:t>select(</w:t>
+              <w:t>basemap</w:t>
+            </w:r>
+            <w:proofErr w:type="spellEnd"/>
+            <w:r>
+              <w:rPr>
+                <w:rFonts w:ascii="Consolas" w:hAnsi="Consolas"/>
+                <w:sz w:val="20"/>
+                <w:szCs w:val="20"/>
+              </w:rPr>
+              <w:t>(</w:t>
             </w:r>
             <w:proofErr w:type="gramEnd"/>
             <w:r>
@@ -3442,21 +3261,23 @@
                 <w:rStyle w:val="HTMLCode"/>
                 <w:rFonts w:asciiTheme="minorHAnsi" w:eastAsiaTheme="majorEastAsia" w:hAnsiTheme="minorHAnsi"/>
               </w:rPr>
-              <w:t>Select</w:t>
-            </w:r>
-            <w:r>
-              <w:rPr>
-                <w:rStyle w:val="HTMLCode"/>
-                <w:rFonts w:asciiTheme="minorHAnsi" w:eastAsiaTheme="majorEastAsia" w:hAnsiTheme="minorHAnsi"/>
-              </w:rPr>
-              <w:t>s</w:t>
-            </w:r>
-            <w:r>
-              <w:rPr>
-                <w:rStyle w:val="HTMLCode"/>
-                <w:rFonts w:asciiTheme="minorHAnsi" w:eastAsiaTheme="majorEastAsia" w:hAnsiTheme="minorHAnsi"/>
-              </w:rPr>
-              <w:t xml:space="preserve"> columns by constraint</w:t>
+              <w:t xml:space="preserve">Adds </w:t>
+            </w:r>
+            <w:proofErr w:type="spellStart"/>
+            <w:r>
+              <w:rPr>
+                <w:rStyle w:val="HTMLCode"/>
+                <w:rFonts w:asciiTheme="minorHAnsi" w:eastAsiaTheme="majorEastAsia" w:hAnsiTheme="minorHAnsi"/>
+              </w:rPr>
+              <w:t>dackground</w:t>
+            </w:r>
+            <w:proofErr w:type="spellEnd"/>
+            <w:r>
+              <w:rPr>
+                <w:rStyle w:val="HTMLCode"/>
+                <w:rFonts w:asciiTheme="minorHAnsi" w:eastAsiaTheme="majorEastAsia" w:hAnsiTheme="minorHAnsi"/>
+              </w:rPr>
+              <w:t xml:space="preserve"> map</w:t>
             </w:r>
           </w:p>
         </w:tc>
@@ -3485,7 +3306,7 @@
                 <w:sz w:val="20"/>
                 <w:szCs w:val="20"/>
               </w:rPr>
-              <w:t>tidyverse</w:t>
+              <w:t>tmap</w:t>
             </w:r>
             <w:proofErr w:type="spellEnd"/>
           </w:p>
@@ -3510,7 +3331,7 @@
                 <w:sz w:val="20"/>
                 <w:szCs w:val="20"/>
               </w:rPr>
-              <w:t>str_</w:t>
+              <w:t>tm_</w:t>
             </w:r>
             <w:proofErr w:type="gramStart"/>
             <w:r>
@@ -3519,7 +3340,7 @@
                 <w:sz w:val="20"/>
                 <w:szCs w:val="20"/>
               </w:rPr>
-              <w:t>detect</w:t>
+              <w:t>dots</w:t>
             </w:r>
             <w:proofErr w:type="spellEnd"/>
             <w:r>
@@ -3549,30 +3370,16 @@
           <w:p>
             <w:pPr>
               <w:rPr>
-                <w:sz w:val="20"/>
-                <w:szCs w:val="20"/>
-              </w:rPr>
-            </w:pPr>
-            <w:r>
-              <w:rPr>
-                <w:sz w:val="20"/>
-                <w:szCs w:val="20"/>
-              </w:rPr>
-              <w:t>Search</w:t>
-            </w:r>
-            <w:r>
-              <w:rPr>
-                <w:sz w:val="20"/>
-                <w:szCs w:val="20"/>
-              </w:rPr>
-              <w:t>es</w:t>
-            </w:r>
-            <w:r>
-              <w:rPr>
-                <w:sz w:val="20"/>
-                <w:szCs w:val="20"/>
-              </w:rPr>
-              <w:t xml:space="preserve"> for term in a text string</w:t>
+                <w:rStyle w:val="HTMLCode"/>
+                <w:rFonts w:asciiTheme="minorHAnsi" w:eastAsiaTheme="majorEastAsia" w:hAnsiTheme="minorHAnsi"/>
+              </w:rPr>
+            </w:pPr>
+            <w:r>
+              <w:rPr>
+                <w:rStyle w:val="HTMLCode"/>
+                <w:rFonts w:asciiTheme="minorHAnsi" w:eastAsiaTheme="majorEastAsia" w:hAnsiTheme="minorHAnsi"/>
+              </w:rPr>
+              <w:t>Adds dots on map</w:t>
             </w:r>
           </w:p>
         </w:tc>
@@ -3601,7 +3408,7 @@
                 <w:sz w:val="20"/>
                 <w:szCs w:val="20"/>
               </w:rPr>
-              <w:t>tidyverse</w:t>
+              <w:t>tmap</w:t>
             </w:r>
             <w:proofErr w:type="spellEnd"/>
           </w:p>
@@ -3626,7 +3433,7 @@
                 <w:sz w:val="20"/>
                 <w:szCs w:val="20"/>
               </w:rPr>
-              <w:t>full_</w:t>
+              <w:t>tm_</w:t>
             </w:r>
             <w:proofErr w:type="gramStart"/>
             <w:r>
@@ -3635,7 +3442,7 @@
                 <w:sz w:val="20"/>
                 <w:szCs w:val="20"/>
               </w:rPr>
-              <w:t>join</w:t>
+              <w:t>layout</w:t>
             </w:r>
             <w:proofErr w:type="spellEnd"/>
             <w:r>
@@ -3665,44 +3472,16 @@
           <w:p>
             <w:pPr>
               <w:rPr>
-                <w:sz w:val="20"/>
-                <w:szCs w:val="20"/>
-              </w:rPr>
-            </w:pPr>
-            <w:r>
-              <w:rPr>
-                <w:sz w:val="20"/>
-                <w:szCs w:val="20"/>
-              </w:rPr>
-              <w:t>Combine</w:t>
-            </w:r>
-            <w:r>
-              <w:rPr>
-                <w:sz w:val="20"/>
-                <w:szCs w:val="20"/>
-              </w:rPr>
-              <w:t>s</w:t>
-            </w:r>
-            <w:r>
-              <w:rPr>
-                <w:sz w:val="20"/>
-                <w:szCs w:val="20"/>
-              </w:rPr>
-              <w:t xml:space="preserve"> two dataset</w:t>
-            </w:r>
-            <w:r>
-              <w:rPr>
-                <w:sz w:val="20"/>
-                <w:szCs w:val="20"/>
-              </w:rPr>
-              <w:t>s</w:t>
-            </w:r>
-            <w:r>
-              <w:rPr>
-                <w:sz w:val="20"/>
-                <w:szCs w:val="20"/>
-              </w:rPr>
-              <w:t xml:space="preserve"> by matching keys</w:t>
+                <w:rStyle w:val="HTMLCode"/>
+                <w:rFonts w:asciiTheme="minorHAnsi" w:eastAsiaTheme="majorEastAsia" w:hAnsiTheme="minorHAnsi"/>
+              </w:rPr>
+            </w:pPr>
+            <w:r>
+              <w:rPr>
+                <w:rStyle w:val="HTMLCode"/>
+                <w:rFonts w:asciiTheme="minorHAnsi" w:eastAsiaTheme="majorEastAsia" w:hAnsiTheme="minorHAnsi"/>
+              </w:rPr>
+              <w:t>Modifies layout, incl. legend</w:t>
             </w:r>
           </w:p>
         </w:tc>
@@ -3796,28 +3575,7 @@
                 <w:sz w:val="20"/>
                 <w:szCs w:val="20"/>
               </w:rPr>
-              <w:t>Plot</w:t>
-            </w:r>
-            <w:r>
-              <w:rPr>
-                <w:sz w:val="20"/>
-                <w:szCs w:val="20"/>
-              </w:rPr>
-              <w:t>s</w:t>
-            </w:r>
-            <w:r>
-              <w:rPr>
-                <w:sz w:val="20"/>
-                <w:szCs w:val="20"/>
-              </w:rPr>
-              <w:t xml:space="preserve"> a </w:t>
-            </w:r>
-            <w:r>
-              <w:rPr>
-                <w:sz w:val="20"/>
-                <w:szCs w:val="20"/>
-              </w:rPr>
-              <w:t>chart</w:t>
+              <w:t>Plots a chart</w:t>
             </w:r>
           </w:p>
         </w:tc>
@@ -3901,21 +3659,7 @@
                 <w:sz w:val="20"/>
                 <w:szCs w:val="20"/>
               </w:rPr>
-              <w:t>Calibrate</w:t>
-            </w:r>
-            <w:r>
-              <w:rPr>
-                <w:sz w:val="20"/>
-                <w:szCs w:val="20"/>
-              </w:rPr>
-              <w:t>s</w:t>
-            </w:r>
-            <w:r>
-              <w:rPr>
-                <w:sz w:val="20"/>
-                <w:szCs w:val="20"/>
-              </w:rPr>
-              <w:t xml:space="preserve"> C14 Ages</w:t>
+              <w:t>Calibrates C14 Ages</w:t>
             </w:r>
           </w:p>
         </w:tc>
@@ -3999,21 +3743,7 @@
                 <w:sz w:val="20"/>
                 <w:szCs w:val="20"/>
               </w:rPr>
-              <w:t>Display</w:t>
-            </w:r>
-            <w:r>
-              <w:rPr>
-                <w:sz w:val="20"/>
-                <w:szCs w:val="20"/>
-              </w:rPr>
-              <w:t>s</w:t>
-            </w:r>
-            <w:r>
-              <w:rPr>
-                <w:sz w:val="20"/>
-                <w:szCs w:val="20"/>
-              </w:rPr>
-              <w:t xml:space="preserve"> calibration results</w:t>
+              <w:t>Displays calibration results</w:t>
             </w:r>
           </w:p>
         </w:tc>
@@ -4097,21 +3827,7 @@
                 <w:sz w:val="20"/>
                 <w:szCs w:val="20"/>
               </w:rPr>
-              <w:t>Display</w:t>
-            </w:r>
-            <w:r>
-              <w:rPr>
-                <w:sz w:val="20"/>
-                <w:szCs w:val="20"/>
-              </w:rPr>
-              <w:t>s</w:t>
-            </w:r>
-            <w:r>
-              <w:rPr>
-                <w:sz w:val="20"/>
-                <w:szCs w:val="20"/>
-              </w:rPr>
-              <w:t xml:space="preserve"> an age distribution</w:t>
+              <w:t>Displays an age distribution</w:t>
             </w:r>
           </w:p>
         </w:tc>
@@ -4195,27 +3911,1002 @@
                 <w:sz w:val="20"/>
                 <w:szCs w:val="20"/>
               </w:rPr>
-              <w:t>Display</w:t>
-            </w:r>
-            <w:r>
-              <w:rPr>
-                <w:sz w:val="20"/>
-                <w:szCs w:val="20"/>
-              </w:rPr>
-              <w:t>s</w:t>
-            </w:r>
-            <w:r>
-              <w:rPr>
-                <w:sz w:val="20"/>
-                <w:szCs w:val="20"/>
-              </w:rPr>
-              <w:t xml:space="preserve"> multiple age distributions</w:t>
+              <w:t>Displays multiple age distributions</w:t>
             </w:r>
           </w:p>
         </w:tc>
       </w:tr>
     </w:tbl>
     <w:p/>
+    <w:p>
+      <w:pPr>
+        <w:pStyle w:val="Heading1"/>
+      </w:pPr>
+      <w:r>
+        <w:t>Operator expression</w:t>
+      </w:r>
+      <w:r>
+        <w:t>s</w:t>
+      </w:r>
+    </w:p>
+    <w:tbl>
+      <w:tblPr>
+        <w:tblStyle w:val="TableGrid"/>
+        <w:tblW w:w="0" w:type="auto"/>
+        <w:tblLook w:val="04A0" w:firstRow="1" w:lastRow="0" w:firstColumn="1" w:lastColumn="0" w:noHBand="0" w:noVBand="1"/>
+      </w:tblPr>
+      <w:tblGrid>
+        <w:gridCol w:w="1555"/>
+        <w:gridCol w:w="5811"/>
+        <w:gridCol w:w="1650"/>
+      </w:tblGrid>
+      <w:tr>
+        <w:trPr>
+          <w:trHeight w:val="567"/>
+        </w:trPr>
+        <w:tc>
+          <w:tcPr>
+            <w:tcW w:w="1555" w:type="dxa"/>
+            <w:vAlign w:val="center"/>
+          </w:tcPr>
+          <w:p>
+            <w:pPr>
+              <w:rPr>
+                <w:b/>
+                <w:bCs/>
+              </w:rPr>
+            </w:pPr>
+            <w:r>
+              <w:rPr>
+                <w:b/>
+                <w:bCs/>
+              </w:rPr>
+              <w:t>Operator</w:t>
+            </w:r>
+          </w:p>
+        </w:tc>
+        <w:tc>
+          <w:tcPr>
+            <w:tcW w:w="5811" w:type="dxa"/>
+            <w:vAlign w:val="center"/>
+          </w:tcPr>
+          <w:p>
+            <w:pPr>
+              <w:rPr>
+                <w:b/>
+                <w:bCs/>
+              </w:rPr>
+            </w:pPr>
+            <w:r>
+              <w:rPr>
+                <w:b/>
+                <w:bCs/>
+              </w:rPr>
+              <w:t>Type</w:t>
+            </w:r>
+          </w:p>
+        </w:tc>
+        <w:tc>
+          <w:tcPr>
+            <w:tcW w:w="1650" w:type="dxa"/>
+            <w:vAlign w:val="center"/>
+          </w:tcPr>
+          <w:p>
+            <w:pPr>
+              <w:rPr>
+                <w:rStyle w:val="HTMLCode"/>
+                <w:rFonts w:asciiTheme="minorHAnsi" w:eastAsiaTheme="majorEastAsia" w:hAnsiTheme="minorHAnsi"/>
+                <w:b/>
+                <w:bCs/>
+                <w:sz w:val="22"/>
+                <w:szCs w:val="22"/>
+              </w:rPr>
+            </w:pPr>
+            <w:r>
+              <w:rPr>
+                <w:rStyle w:val="HTMLCode"/>
+                <w:rFonts w:asciiTheme="minorHAnsi" w:eastAsiaTheme="majorEastAsia" w:hAnsiTheme="minorHAnsi"/>
+                <w:b/>
+                <w:bCs/>
+                <w:sz w:val="22"/>
+                <w:szCs w:val="22"/>
+              </w:rPr>
+              <w:t>Example</w:t>
+            </w:r>
+          </w:p>
+        </w:tc>
+      </w:tr>
+      <w:tr>
+        <w:trPr>
+          <w:trHeight w:val="397"/>
+        </w:trPr>
+        <w:tc>
+          <w:tcPr>
+            <w:tcW w:w="1555" w:type="dxa"/>
+            <w:vAlign w:val="center"/>
+          </w:tcPr>
+          <w:p>
+            <w:pPr>
+              <w:rPr>
+                <w:rFonts w:ascii="Consolas" w:hAnsi="Consolas"/>
+                <w:sz w:val="20"/>
+                <w:szCs w:val="20"/>
+              </w:rPr>
+            </w:pPr>
+            <w:r>
+              <w:rPr>
+                <w:rFonts w:ascii="Consolas" w:hAnsi="Consolas"/>
+                <w:sz w:val="20"/>
+                <w:szCs w:val="20"/>
+              </w:rPr>
+              <w:t xml:space="preserve">== </w:t>
+            </w:r>
+          </w:p>
+        </w:tc>
+        <w:tc>
+          <w:tcPr>
+            <w:tcW w:w="5811" w:type="dxa"/>
+            <w:vAlign w:val="center"/>
+          </w:tcPr>
+          <w:p>
+            <w:pPr>
+              <w:rPr>
+                <w:rFonts w:ascii="Consolas" w:hAnsi="Consolas"/>
+                <w:sz w:val="20"/>
+                <w:szCs w:val="20"/>
+              </w:rPr>
+            </w:pPr>
+            <w:r>
+              <w:rPr>
+                <w:rFonts w:ascii="Consolas" w:hAnsi="Consolas"/>
+                <w:sz w:val="20"/>
+                <w:szCs w:val="20"/>
+              </w:rPr>
+              <w:t xml:space="preserve">Equal </w:t>
+            </w:r>
+          </w:p>
+        </w:tc>
+        <w:tc>
+          <w:tcPr>
+            <w:tcW w:w="1650" w:type="dxa"/>
+            <w:vAlign w:val="center"/>
+          </w:tcPr>
+          <w:p>
+            <w:pPr>
+              <w:rPr>
+                <w:rStyle w:val="HTMLCode"/>
+                <w:rFonts w:ascii="Consolas" w:eastAsiaTheme="majorEastAsia" w:hAnsi="Consolas"/>
+              </w:rPr>
+            </w:pPr>
+            <w:r>
+              <w:rPr>
+                <w:rFonts w:ascii="Consolas" w:hAnsi="Consolas"/>
+                <w:sz w:val="20"/>
+                <w:szCs w:val="20"/>
+              </w:rPr>
+              <w:t xml:space="preserve">x == y </w:t>
+            </w:r>
+          </w:p>
+        </w:tc>
+      </w:tr>
+      <w:tr>
+        <w:trPr>
+          <w:trHeight w:val="397"/>
+        </w:trPr>
+        <w:tc>
+          <w:tcPr>
+            <w:tcW w:w="1555" w:type="dxa"/>
+            <w:vAlign w:val="center"/>
+          </w:tcPr>
+          <w:p>
+            <w:pPr>
+              <w:rPr>
+                <w:rFonts w:ascii="Consolas" w:hAnsi="Consolas"/>
+                <w:sz w:val="20"/>
+                <w:szCs w:val="20"/>
+              </w:rPr>
+            </w:pPr>
+            <w:r>
+              <w:rPr>
+                <w:rFonts w:ascii="Consolas" w:hAnsi="Consolas"/>
+                <w:sz w:val="20"/>
+                <w:szCs w:val="20"/>
+              </w:rPr>
+              <w:t xml:space="preserve">!= </w:t>
+            </w:r>
+          </w:p>
+        </w:tc>
+        <w:tc>
+          <w:tcPr>
+            <w:tcW w:w="5811" w:type="dxa"/>
+            <w:vAlign w:val="center"/>
+          </w:tcPr>
+          <w:p>
+            <w:pPr>
+              <w:rPr>
+                <w:rFonts w:ascii="Consolas" w:hAnsi="Consolas"/>
+                <w:sz w:val="20"/>
+                <w:szCs w:val="20"/>
+              </w:rPr>
+            </w:pPr>
+            <w:r>
+              <w:rPr>
+                <w:rFonts w:ascii="Consolas" w:hAnsi="Consolas"/>
+                <w:sz w:val="20"/>
+                <w:szCs w:val="20"/>
+              </w:rPr>
+              <w:t xml:space="preserve">Not equal </w:t>
+            </w:r>
+          </w:p>
+        </w:tc>
+        <w:tc>
+          <w:tcPr>
+            <w:tcW w:w="1650" w:type="dxa"/>
+            <w:vAlign w:val="center"/>
+          </w:tcPr>
+          <w:p>
+            <w:pPr>
+              <w:rPr>
+                <w:rStyle w:val="HTMLCode"/>
+                <w:rFonts w:ascii="Consolas" w:eastAsiaTheme="majorEastAsia" w:hAnsi="Consolas"/>
+              </w:rPr>
+            </w:pPr>
+            <w:proofErr w:type="gramStart"/>
+            <w:r>
+              <w:rPr>
+                <w:rFonts w:ascii="Consolas" w:hAnsi="Consolas"/>
+                <w:sz w:val="20"/>
+                <w:szCs w:val="20"/>
+              </w:rPr>
+              <w:t>x !</w:t>
+            </w:r>
+            <w:proofErr w:type="gramEnd"/>
+            <w:r>
+              <w:rPr>
+                <w:rFonts w:ascii="Consolas" w:hAnsi="Consolas"/>
+                <w:sz w:val="20"/>
+                <w:szCs w:val="20"/>
+              </w:rPr>
+              <w:t xml:space="preserve">= y </w:t>
+            </w:r>
+          </w:p>
+        </w:tc>
+      </w:tr>
+      <w:tr>
+        <w:trPr>
+          <w:trHeight w:val="397"/>
+        </w:trPr>
+        <w:tc>
+          <w:tcPr>
+            <w:tcW w:w="1555" w:type="dxa"/>
+            <w:vAlign w:val="center"/>
+          </w:tcPr>
+          <w:p>
+            <w:pPr>
+              <w:rPr>
+                <w:rFonts w:ascii="Consolas" w:hAnsi="Consolas"/>
+                <w:sz w:val="20"/>
+                <w:szCs w:val="20"/>
+              </w:rPr>
+            </w:pPr>
+            <w:r>
+              <w:rPr>
+                <w:rFonts w:ascii="Consolas" w:hAnsi="Consolas"/>
+                <w:sz w:val="20"/>
+                <w:szCs w:val="20"/>
+              </w:rPr>
+              <w:t xml:space="preserve">&gt; </w:t>
+            </w:r>
+          </w:p>
+        </w:tc>
+        <w:tc>
+          <w:tcPr>
+            <w:tcW w:w="5811" w:type="dxa"/>
+            <w:vAlign w:val="center"/>
+          </w:tcPr>
+          <w:p>
+            <w:pPr>
+              <w:rPr>
+                <w:rFonts w:ascii="Consolas" w:hAnsi="Consolas"/>
+                <w:sz w:val="20"/>
+                <w:szCs w:val="20"/>
+              </w:rPr>
+            </w:pPr>
+            <w:r>
+              <w:rPr>
+                <w:rFonts w:ascii="Consolas" w:hAnsi="Consolas"/>
+                <w:sz w:val="20"/>
+                <w:szCs w:val="20"/>
+              </w:rPr>
+              <w:t xml:space="preserve">Greater than </w:t>
+            </w:r>
+          </w:p>
+        </w:tc>
+        <w:tc>
+          <w:tcPr>
+            <w:tcW w:w="1650" w:type="dxa"/>
+            <w:vAlign w:val="center"/>
+          </w:tcPr>
+          <w:p>
+            <w:pPr>
+              <w:rPr>
+                <w:rStyle w:val="HTMLCode"/>
+                <w:rFonts w:ascii="Consolas" w:eastAsiaTheme="majorEastAsia" w:hAnsi="Consolas"/>
+              </w:rPr>
+            </w:pPr>
+            <w:r>
+              <w:rPr>
+                <w:rFonts w:ascii="Consolas" w:hAnsi="Consolas"/>
+                <w:sz w:val="20"/>
+                <w:szCs w:val="20"/>
+              </w:rPr>
+              <w:t xml:space="preserve">x &gt; y </w:t>
+            </w:r>
+          </w:p>
+        </w:tc>
+      </w:tr>
+      <w:tr>
+        <w:trPr>
+          <w:trHeight w:val="397"/>
+        </w:trPr>
+        <w:tc>
+          <w:tcPr>
+            <w:tcW w:w="1555" w:type="dxa"/>
+            <w:vAlign w:val="center"/>
+          </w:tcPr>
+          <w:p>
+            <w:pPr>
+              <w:rPr>
+                <w:rFonts w:ascii="Consolas" w:hAnsi="Consolas"/>
+                <w:sz w:val="20"/>
+                <w:szCs w:val="20"/>
+              </w:rPr>
+            </w:pPr>
+            <w:r>
+              <w:rPr>
+                <w:rFonts w:ascii="Consolas" w:hAnsi="Consolas"/>
+                <w:sz w:val="20"/>
+                <w:szCs w:val="20"/>
+              </w:rPr>
+              <w:t xml:space="preserve">&lt; </w:t>
+            </w:r>
+          </w:p>
+        </w:tc>
+        <w:tc>
+          <w:tcPr>
+            <w:tcW w:w="5811" w:type="dxa"/>
+            <w:vAlign w:val="center"/>
+          </w:tcPr>
+          <w:p>
+            <w:pPr>
+              <w:rPr>
+                <w:rFonts w:ascii="Consolas" w:hAnsi="Consolas"/>
+                <w:sz w:val="20"/>
+                <w:szCs w:val="20"/>
+              </w:rPr>
+            </w:pPr>
+            <w:r>
+              <w:rPr>
+                <w:rFonts w:ascii="Consolas" w:hAnsi="Consolas"/>
+                <w:sz w:val="20"/>
+                <w:szCs w:val="20"/>
+              </w:rPr>
+              <w:t xml:space="preserve">Less than </w:t>
+            </w:r>
+          </w:p>
+        </w:tc>
+        <w:tc>
+          <w:tcPr>
+            <w:tcW w:w="1650" w:type="dxa"/>
+            <w:vAlign w:val="center"/>
+          </w:tcPr>
+          <w:p>
+            <w:pPr>
+              <w:rPr>
+                <w:rStyle w:val="HTMLCode"/>
+                <w:rFonts w:ascii="Consolas" w:eastAsiaTheme="majorEastAsia" w:hAnsi="Consolas"/>
+              </w:rPr>
+            </w:pPr>
+            <w:r>
+              <w:rPr>
+                <w:rFonts w:ascii="Consolas" w:hAnsi="Consolas"/>
+                <w:sz w:val="20"/>
+                <w:szCs w:val="20"/>
+              </w:rPr>
+              <w:t xml:space="preserve">x &lt; y </w:t>
+            </w:r>
+          </w:p>
+        </w:tc>
+      </w:tr>
+      <w:tr>
+        <w:trPr>
+          <w:trHeight w:val="397"/>
+        </w:trPr>
+        <w:tc>
+          <w:tcPr>
+            <w:tcW w:w="1555" w:type="dxa"/>
+            <w:vAlign w:val="center"/>
+          </w:tcPr>
+          <w:p>
+            <w:pPr>
+              <w:rPr>
+                <w:rFonts w:ascii="Consolas" w:hAnsi="Consolas"/>
+                <w:sz w:val="20"/>
+                <w:szCs w:val="20"/>
+              </w:rPr>
+            </w:pPr>
+            <w:r>
+              <w:rPr>
+                <w:rFonts w:ascii="Consolas" w:hAnsi="Consolas"/>
+                <w:sz w:val="20"/>
+                <w:szCs w:val="20"/>
+              </w:rPr>
+              <w:t xml:space="preserve">&gt;= </w:t>
+            </w:r>
+          </w:p>
+        </w:tc>
+        <w:tc>
+          <w:tcPr>
+            <w:tcW w:w="5811" w:type="dxa"/>
+            <w:vAlign w:val="center"/>
+          </w:tcPr>
+          <w:p>
+            <w:pPr>
+              <w:rPr>
+                <w:rFonts w:ascii="Consolas" w:hAnsi="Consolas"/>
+                <w:sz w:val="20"/>
+                <w:szCs w:val="20"/>
+              </w:rPr>
+            </w:pPr>
+            <w:r>
+              <w:rPr>
+                <w:rFonts w:ascii="Consolas" w:hAnsi="Consolas"/>
+                <w:sz w:val="20"/>
+                <w:szCs w:val="20"/>
+              </w:rPr>
+              <w:t xml:space="preserve">Greater than or equal to </w:t>
+            </w:r>
+          </w:p>
+        </w:tc>
+        <w:tc>
+          <w:tcPr>
+            <w:tcW w:w="1650" w:type="dxa"/>
+            <w:vAlign w:val="center"/>
+          </w:tcPr>
+          <w:p>
+            <w:pPr>
+              <w:rPr>
+                <w:rStyle w:val="HTMLCode"/>
+                <w:rFonts w:ascii="Consolas" w:eastAsiaTheme="majorEastAsia" w:hAnsi="Consolas"/>
+              </w:rPr>
+            </w:pPr>
+            <w:r>
+              <w:rPr>
+                <w:rFonts w:ascii="Consolas" w:hAnsi="Consolas"/>
+                <w:sz w:val="20"/>
+                <w:szCs w:val="20"/>
+              </w:rPr>
+              <w:t xml:space="preserve">x &gt;= y </w:t>
+            </w:r>
+          </w:p>
+        </w:tc>
+      </w:tr>
+      <w:tr>
+        <w:trPr>
+          <w:trHeight w:val="397"/>
+        </w:trPr>
+        <w:tc>
+          <w:tcPr>
+            <w:tcW w:w="1555" w:type="dxa"/>
+            <w:vAlign w:val="center"/>
+          </w:tcPr>
+          <w:p>
+            <w:pPr>
+              <w:rPr>
+                <w:rFonts w:ascii="Consolas" w:hAnsi="Consolas"/>
+                <w:sz w:val="20"/>
+                <w:szCs w:val="20"/>
+              </w:rPr>
+            </w:pPr>
+            <w:r>
+              <w:rPr>
+                <w:rFonts w:ascii="Consolas" w:hAnsi="Consolas"/>
+                <w:sz w:val="20"/>
+                <w:szCs w:val="20"/>
+              </w:rPr>
+              <w:t xml:space="preserve">&lt;= </w:t>
+            </w:r>
+          </w:p>
+        </w:tc>
+        <w:tc>
+          <w:tcPr>
+            <w:tcW w:w="5811" w:type="dxa"/>
+            <w:vAlign w:val="center"/>
+          </w:tcPr>
+          <w:p>
+            <w:pPr>
+              <w:rPr>
+                <w:rFonts w:ascii="Consolas" w:hAnsi="Consolas"/>
+                <w:sz w:val="20"/>
+                <w:szCs w:val="20"/>
+              </w:rPr>
+            </w:pPr>
+            <w:r>
+              <w:rPr>
+                <w:rFonts w:ascii="Consolas" w:hAnsi="Consolas"/>
+                <w:sz w:val="20"/>
+                <w:szCs w:val="20"/>
+              </w:rPr>
+              <w:t xml:space="preserve">Less than or equal to </w:t>
+            </w:r>
+          </w:p>
+        </w:tc>
+        <w:tc>
+          <w:tcPr>
+            <w:tcW w:w="1650" w:type="dxa"/>
+            <w:vAlign w:val="center"/>
+          </w:tcPr>
+          <w:p>
+            <w:pPr>
+              <w:rPr>
+                <w:rStyle w:val="HTMLCode"/>
+                <w:rFonts w:ascii="Consolas" w:eastAsiaTheme="majorEastAsia" w:hAnsi="Consolas"/>
+              </w:rPr>
+            </w:pPr>
+            <w:r>
+              <w:rPr>
+                <w:rFonts w:ascii="Consolas" w:hAnsi="Consolas"/>
+                <w:sz w:val="20"/>
+                <w:szCs w:val="20"/>
+              </w:rPr>
+              <w:t>x &lt;= y</w:t>
+            </w:r>
+          </w:p>
+        </w:tc>
+      </w:tr>
+      <w:tr>
+        <w:trPr>
+          <w:trHeight w:val="397"/>
+        </w:trPr>
+        <w:tc>
+          <w:tcPr>
+            <w:tcW w:w="1555" w:type="dxa"/>
+            <w:vAlign w:val="center"/>
+          </w:tcPr>
+          <w:p>
+            <w:pPr>
+              <w:rPr>
+                <w:rFonts w:ascii="Consolas" w:hAnsi="Consolas"/>
+                <w:sz w:val="20"/>
+                <w:szCs w:val="20"/>
+              </w:rPr>
+            </w:pPr>
+            <w:r>
+              <w:rPr>
+                <w:rFonts w:ascii="Consolas" w:hAnsi="Consolas"/>
+                <w:sz w:val="20"/>
+                <w:szCs w:val="20"/>
+              </w:rPr>
+              <w:t>%in%</w:t>
+            </w:r>
+          </w:p>
+        </w:tc>
+        <w:tc>
+          <w:tcPr>
+            <w:tcW w:w="5811" w:type="dxa"/>
+            <w:vAlign w:val="center"/>
+          </w:tcPr>
+          <w:p>
+            <w:pPr>
+              <w:rPr>
+                <w:rFonts w:ascii="Consolas" w:hAnsi="Consolas"/>
+                <w:sz w:val="20"/>
+                <w:szCs w:val="20"/>
+              </w:rPr>
+            </w:pPr>
+            <w:r>
+              <w:rPr>
+                <w:rFonts w:ascii="Consolas" w:hAnsi="Consolas"/>
+                <w:sz w:val="20"/>
+                <w:szCs w:val="20"/>
+              </w:rPr>
+              <w:t>Find out if an element belongs to a vector</w:t>
+            </w:r>
+          </w:p>
+        </w:tc>
+        <w:tc>
+          <w:tcPr>
+            <w:tcW w:w="1650" w:type="dxa"/>
+            <w:vAlign w:val="center"/>
+          </w:tcPr>
+          <w:p>
+            <w:pPr>
+              <w:rPr>
+                <w:rStyle w:val="HTMLCode"/>
+                <w:rFonts w:ascii="Consolas" w:eastAsiaTheme="majorEastAsia" w:hAnsi="Consolas"/>
+              </w:rPr>
+            </w:pPr>
+            <w:r>
+              <w:rPr>
+                <w:rFonts w:ascii="Consolas" w:eastAsiaTheme="majorEastAsia" w:hAnsi="Consolas" w:cs="Courier New"/>
+                <w:sz w:val="20"/>
+                <w:szCs w:val="20"/>
+              </w:rPr>
+              <w:t>x %in% y</w:t>
+            </w:r>
+          </w:p>
+        </w:tc>
+      </w:tr>
+      <w:tr>
+        <w:trPr>
+          <w:trHeight w:val="397"/>
+        </w:trPr>
+        <w:tc>
+          <w:tcPr>
+            <w:tcW w:w="1555" w:type="dxa"/>
+            <w:vAlign w:val="center"/>
+          </w:tcPr>
+          <w:p>
+            <w:pPr>
+              <w:rPr>
+                <w:rFonts w:ascii="Consolas" w:hAnsi="Consolas"/>
+                <w:sz w:val="20"/>
+                <w:szCs w:val="20"/>
+              </w:rPr>
+            </w:pPr>
+            <w:r>
+              <w:rPr>
+                <w:rFonts w:ascii="Consolas" w:hAnsi="Consolas"/>
+                <w:sz w:val="20"/>
+                <w:szCs w:val="20"/>
+              </w:rPr>
+              <w:t xml:space="preserve">&amp; </w:t>
+            </w:r>
+          </w:p>
+        </w:tc>
+        <w:tc>
+          <w:tcPr>
+            <w:tcW w:w="5811" w:type="dxa"/>
+            <w:vAlign w:val="center"/>
+          </w:tcPr>
+          <w:p>
+            <w:pPr>
+              <w:rPr>
+                <w:rFonts w:ascii="Consolas" w:hAnsi="Consolas"/>
+                <w:sz w:val="20"/>
+                <w:szCs w:val="20"/>
+              </w:rPr>
+            </w:pPr>
+            <w:r>
+              <w:rPr>
+                <w:rFonts w:ascii="Consolas" w:hAnsi="Consolas"/>
+                <w:sz w:val="20"/>
+                <w:szCs w:val="20"/>
+              </w:rPr>
+              <w:t>Element-wise Logical AND operator. Returns TRUE if both elements are TRUE</w:t>
+            </w:r>
+          </w:p>
+        </w:tc>
+        <w:tc>
+          <w:tcPr>
+            <w:tcW w:w="1650" w:type="dxa"/>
+            <w:vAlign w:val="center"/>
+          </w:tcPr>
+          <w:p>
+            <w:pPr>
+              <w:rPr>
+                <w:rStyle w:val="HTMLCode"/>
+                <w:rFonts w:ascii="Consolas" w:eastAsiaTheme="majorEastAsia" w:hAnsi="Consolas"/>
+              </w:rPr>
+            </w:pPr>
+            <w:r>
+              <w:rPr>
+                <w:rStyle w:val="HTMLCode"/>
+                <w:rFonts w:ascii="Consolas" w:eastAsiaTheme="majorEastAsia" w:hAnsi="Consolas"/>
+              </w:rPr>
+              <w:t>x &amp; y</w:t>
+            </w:r>
+          </w:p>
+        </w:tc>
+      </w:tr>
+      <w:tr>
+        <w:trPr>
+          <w:trHeight w:val="397"/>
+        </w:trPr>
+        <w:tc>
+          <w:tcPr>
+            <w:tcW w:w="1555" w:type="dxa"/>
+            <w:vAlign w:val="center"/>
+          </w:tcPr>
+          <w:p>
+            <w:pPr>
+              <w:rPr>
+                <w:rFonts w:ascii="Consolas" w:hAnsi="Consolas"/>
+                <w:sz w:val="20"/>
+                <w:szCs w:val="20"/>
+              </w:rPr>
+            </w:pPr>
+            <w:r>
+              <w:rPr>
+                <w:rFonts w:ascii="Consolas" w:hAnsi="Consolas"/>
+                <w:sz w:val="20"/>
+                <w:szCs w:val="20"/>
+              </w:rPr>
+              <w:t xml:space="preserve">&amp;&amp; </w:t>
+            </w:r>
+          </w:p>
+        </w:tc>
+        <w:tc>
+          <w:tcPr>
+            <w:tcW w:w="5811" w:type="dxa"/>
+            <w:vAlign w:val="center"/>
+          </w:tcPr>
+          <w:p>
+            <w:pPr>
+              <w:rPr>
+                <w:rFonts w:ascii="Consolas" w:hAnsi="Consolas"/>
+                <w:sz w:val="20"/>
+                <w:szCs w:val="20"/>
+              </w:rPr>
+            </w:pPr>
+            <w:r>
+              <w:rPr>
+                <w:rFonts w:ascii="Consolas" w:hAnsi="Consolas"/>
+                <w:sz w:val="20"/>
+                <w:szCs w:val="20"/>
+              </w:rPr>
+              <w:t>Logical AND operator - Returns TRUE if both statements are TRUE</w:t>
+            </w:r>
+          </w:p>
+        </w:tc>
+        <w:tc>
+          <w:tcPr>
+            <w:tcW w:w="1650" w:type="dxa"/>
+            <w:vAlign w:val="center"/>
+          </w:tcPr>
+          <w:p>
+            <w:pPr>
+              <w:rPr>
+                <w:rStyle w:val="HTMLCode"/>
+                <w:rFonts w:ascii="Consolas" w:eastAsiaTheme="majorEastAsia" w:hAnsi="Consolas"/>
+              </w:rPr>
+            </w:pPr>
+            <w:r>
+              <w:rPr>
+                <w:rStyle w:val="HTMLCode"/>
+                <w:rFonts w:ascii="Consolas" w:eastAsiaTheme="majorEastAsia" w:hAnsi="Consolas"/>
+              </w:rPr>
+              <w:t>x &amp;&amp; y</w:t>
+            </w:r>
+          </w:p>
+        </w:tc>
+      </w:tr>
+      <w:tr>
+        <w:trPr>
+          <w:trHeight w:val="397"/>
+        </w:trPr>
+        <w:tc>
+          <w:tcPr>
+            <w:tcW w:w="1555" w:type="dxa"/>
+            <w:vAlign w:val="center"/>
+          </w:tcPr>
+          <w:p>
+            <w:pPr>
+              <w:rPr>
+                <w:rFonts w:ascii="Consolas" w:hAnsi="Consolas"/>
+                <w:sz w:val="20"/>
+                <w:szCs w:val="20"/>
+              </w:rPr>
+            </w:pPr>
+            <w:r>
+              <w:rPr>
+                <w:rFonts w:ascii="Consolas" w:hAnsi="Consolas"/>
+                <w:sz w:val="20"/>
+                <w:szCs w:val="20"/>
+              </w:rPr>
+              <w:t xml:space="preserve">| </w:t>
+            </w:r>
+          </w:p>
+        </w:tc>
+        <w:tc>
+          <w:tcPr>
+            <w:tcW w:w="5811" w:type="dxa"/>
+            <w:vAlign w:val="center"/>
+          </w:tcPr>
+          <w:p>
+            <w:pPr>
+              <w:rPr>
+                <w:rFonts w:ascii="Consolas" w:hAnsi="Consolas"/>
+                <w:sz w:val="20"/>
+                <w:szCs w:val="20"/>
+              </w:rPr>
+            </w:pPr>
+            <w:r>
+              <w:rPr>
+                <w:rFonts w:ascii="Consolas" w:hAnsi="Consolas"/>
+                <w:sz w:val="20"/>
+                <w:szCs w:val="20"/>
+              </w:rPr>
+              <w:t>Elementwise- Logical OR operator. Returns TRUE if one of the statements is TRUE</w:t>
+            </w:r>
+          </w:p>
+        </w:tc>
+        <w:tc>
+          <w:tcPr>
+            <w:tcW w:w="1650" w:type="dxa"/>
+            <w:vAlign w:val="center"/>
+          </w:tcPr>
+          <w:p>
+            <w:pPr>
+              <w:rPr>
+                <w:rStyle w:val="HTMLCode"/>
+                <w:rFonts w:ascii="Consolas" w:eastAsiaTheme="majorEastAsia" w:hAnsi="Consolas"/>
+              </w:rPr>
+            </w:pPr>
+            <w:r>
+              <w:rPr>
+                <w:rStyle w:val="HTMLCode"/>
+                <w:rFonts w:ascii="Consolas" w:eastAsiaTheme="majorEastAsia" w:hAnsi="Consolas"/>
+              </w:rPr>
+              <w:t>x | y</w:t>
+            </w:r>
+          </w:p>
+        </w:tc>
+      </w:tr>
+      <w:tr>
+        <w:trPr>
+          <w:trHeight w:val="397"/>
+        </w:trPr>
+        <w:tc>
+          <w:tcPr>
+            <w:tcW w:w="1555" w:type="dxa"/>
+            <w:vAlign w:val="center"/>
+          </w:tcPr>
+          <w:p>
+            <w:pPr>
+              <w:rPr>
+                <w:rFonts w:ascii="Consolas" w:hAnsi="Consolas"/>
+                <w:sz w:val="20"/>
+                <w:szCs w:val="20"/>
+              </w:rPr>
+            </w:pPr>
+            <w:r>
+              <w:rPr>
+                <w:rFonts w:ascii="Consolas" w:hAnsi="Consolas"/>
+                <w:sz w:val="20"/>
+                <w:szCs w:val="20"/>
+              </w:rPr>
+              <w:t xml:space="preserve">|| </w:t>
+            </w:r>
+          </w:p>
+        </w:tc>
+        <w:tc>
+          <w:tcPr>
+            <w:tcW w:w="5811" w:type="dxa"/>
+            <w:vAlign w:val="center"/>
+          </w:tcPr>
+          <w:p>
+            <w:pPr>
+              <w:rPr>
+                <w:rFonts w:ascii="Consolas" w:hAnsi="Consolas"/>
+                <w:sz w:val="20"/>
+                <w:szCs w:val="20"/>
+              </w:rPr>
+            </w:pPr>
+            <w:r>
+              <w:rPr>
+                <w:rFonts w:ascii="Consolas" w:hAnsi="Consolas"/>
+                <w:sz w:val="20"/>
+                <w:szCs w:val="20"/>
+              </w:rPr>
+              <w:t>Logical OR operator. Returns TRUE if one of the statements is TRUE</w:t>
+            </w:r>
+          </w:p>
+        </w:tc>
+        <w:tc>
+          <w:tcPr>
+            <w:tcW w:w="1650" w:type="dxa"/>
+            <w:vAlign w:val="center"/>
+          </w:tcPr>
+          <w:p>
+            <w:pPr>
+              <w:rPr>
+                <w:rStyle w:val="HTMLCode"/>
+                <w:rFonts w:ascii="Consolas" w:eastAsiaTheme="majorEastAsia" w:hAnsi="Consolas"/>
+              </w:rPr>
+            </w:pPr>
+            <w:r>
+              <w:rPr>
+                <w:rStyle w:val="HTMLCode"/>
+                <w:rFonts w:ascii="Consolas" w:eastAsiaTheme="majorEastAsia" w:hAnsi="Consolas"/>
+              </w:rPr>
+              <w:t>x || y</w:t>
+            </w:r>
+          </w:p>
+        </w:tc>
+      </w:tr>
+      <w:tr>
+        <w:trPr>
+          <w:trHeight w:val="397"/>
+        </w:trPr>
+        <w:tc>
+          <w:tcPr>
+            <w:tcW w:w="1555" w:type="dxa"/>
+            <w:vAlign w:val="center"/>
+          </w:tcPr>
+          <w:p>
+            <w:pPr>
+              <w:rPr>
+                <w:rFonts w:ascii="Consolas" w:hAnsi="Consolas"/>
+                <w:sz w:val="20"/>
+                <w:szCs w:val="20"/>
+              </w:rPr>
+            </w:pPr>
+            <w:r>
+              <w:rPr>
+                <w:rFonts w:ascii="Consolas" w:hAnsi="Consolas"/>
+                <w:sz w:val="20"/>
+                <w:szCs w:val="20"/>
+              </w:rPr>
+              <w:t xml:space="preserve">! </w:t>
+            </w:r>
+          </w:p>
+        </w:tc>
+        <w:tc>
+          <w:tcPr>
+            <w:tcW w:w="5811" w:type="dxa"/>
+            <w:vAlign w:val="center"/>
+          </w:tcPr>
+          <w:p>
+            <w:pPr>
+              <w:rPr>
+                <w:rFonts w:ascii="Consolas" w:hAnsi="Consolas"/>
+                <w:sz w:val="20"/>
+                <w:szCs w:val="20"/>
+              </w:rPr>
+            </w:pPr>
+            <w:r>
+              <w:rPr>
+                <w:rFonts w:ascii="Consolas" w:hAnsi="Consolas"/>
+                <w:sz w:val="20"/>
+                <w:szCs w:val="20"/>
+              </w:rPr>
+              <w:t>Logical NOT - Returns FALSE if statement is TRUE</w:t>
+            </w:r>
+          </w:p>
+        </w:tc>
+        <w:tc>
+          <w:tcPr>
+            <w:tcW w:w="1650" w:type="dxa"/>
+            <w:vAlign w:val="center"/>
+          </w:tcPr>
+          <w:p>
+            <w:pPr>
+              <w:rPr>
+                <w:rStyle w:val="HTMLCode"/>
+                <w:rFonts w:ascii="Consolas" w:eastAsiaTheme="majorEastAsia" w:hAnsi="Consolas"/>
+              </w:rPr>
+            </w:pPr>
+            <w:proofErr w:type="gramStart"/>
+            <w:r>
+              <w:rPr>
+                <w:rStyle w:val="HTMLCode"/>
+                <w:rFonts w:ascii="Consolas" w:eastAsiaTheme="majorEastAsia" w:hAnsi="Consolas"/>
+              </w:rPr>
+              <w:t>x !</w:t>
+            </w:r>
+            <w:proofErr w:type="gramEnd"/>
+            <w:r>
+              <w:rPr>
+                <w:rStyle w:val="HTMLCode"/>
+                <w:rFonts w:ascii="Consolas" w:eastAsiaTheme="majorEastAsia" w:hAnsi="Consolas"/>
+              </w:rPr>
+              <w:t xml:space="preserve"> y</w:t>
+            </w:r>
+          </w:p>
+        </w:tc>
+      </w:tr>
+    </w:tbl>
     <w:p/>
     <w:sectPr>
       <w:pgSz w:w="11906" w:h="16838"/>
@@ -4812,7 +5503,6 @@
     <w:next w:val="Normal"/>
     <w:link w:val="Heading2Char"/>
     <w:uiPriority w:val="9"/>
-    <w:semiHidden/>
     <w:unhideWhenUsed/>
     <w:qFormat/>
     <w:rsid w:val="00026E66"/>
@@ -4987,7 +5677,6 @@
   <w:style w:type="character" w:default="1" w:styleId="DefaultParagraphFont">
     <w:name w:val="Default Paragraph Font"/>
     <w:uiPriority w:val="1"/>
-    <w:semiHidden/>
     <w:unhideWhenUsed/>
   </w:style>
   <w:style w:type="table" w:default="1" w:styleId="TableNormal">
@@ -5029,7 +5718,6 @@
     <w:basedOn w:val="DefaultParagraphFont"/>
     <w:link w:val="Heading2"/>
     <w:uiPriority w:val="9"/>
-    <w:semiHidden/>
     <w:rsid w:val="00026E66"/>
     <w:rPr>
       <w:rFonts w:asciiTheme="majorHAnsi" w:eastAsiaTheme="majorEastAsia" w:hAnsiTheme="majorHAnsi" w:cstheme="majorBidi"/>

</xml_diff>